<commit_message>
Regenerated JavaDoc and edited UserGuide.docx
</commit_message>
<xml_diff>
--- a/UserGuide.docx
+++ b/UserGuide.docx
@@ -31,6 +31,18 @@
       </w:r>
       <w:r>
         <w:t>There is also a leave button which simply removes the player’s tank from the game and allows them to continue observing the game.</w:t>
+      </w:r>
+    </w:p>
+    <w:p>
+      <w:r>
+        <w:tab/>
+        <w:t>The replay button will open a new activity which shows a saved history of a previous game.</w:t>
+      </w:r>
+    </w:p>
+    <w:p>
+      <w:r>
+        <w:tab/>
+        <w:t>The eject button will allow a soldier to leave the tank and move around. A soldier can move once every second and turn as much as you would like. A soldier can fire a maximum of 6-bullets at a time. Also, a soldier has 25 starting health.</w:t>
       </w:r>
       <w:bookmarkStart w:id="0" w:name="_GoBack"/>
       <w:bookmarkEnd w:id="0"/>

</xml_diff>